<commit_message>
Bugfixing Benutzereingabe geändert; Umstrukturierung von Program.cs; Verhalten bei wiederholter Prüfung geändert.
</commit_message>
<xml_diff>
--- a/IHKDocScanner/IHK Document Scanner.docx
+++ b/IHKDocScanner/IHK Document Scanner.docx
@@ -10,15 +10,7 @@
       <w:bookmarkStart w:id="0" w:name="_t8bjo7h50hbx" w:colFirst="0" w:colLast="0"/>
       <w:bookmarkEnd w:id="0"/>
       <w:r>
-        <w:t>IHK-</w:t>
-      </w:r>
-      <w:proofErr w:type="spellStart"/>
-      <w:r>
-        <w:t>Document</w:t>
-      </w:r>
-      <w:proofErr w:type="spellEnd"/>
-      <w:r>
-        <w:t>-Scanner</w:t>
+        <w:t>IHK-Document-Scanner</w:t>
       </w:r>
     </w:p>
     <w:p/>
@@ -607,15 +599,7 @@
     </w:p>
     <w:p>
       <w:r>
-        <w:t xml:space="preserve">Es werden Fehler, Warnungen, Hinweise und Informationen ausgegeben. Dabei </w:t>
-      </w:r>
-      <w:proofErr w:type="gramStart"/>
-      <w:r>
-        <w:t>wird</w:t>
-      </w:r>
-      <w:proofErr w:type="gramEnd"/>
-      <w:r>
-        <w:t xml:space="preserve"> die globale Absatznummer und die Seitenzahl genannt.</w:t>
+        <w:t>Es werden Fehler, Warnungen, Hinweise und Informationen ausgegeben. Dabei wird die globale Absatznummer und die Seitenzahl genannt.</w:t>
       </w:r>
     </w:p>
     <w:p/>
@@ -692,6 +676,27 @@
         <w:t>Zusätzliche Informationen zur Formatierung eines Absatzes sowie Anleitungen, wie Formatierungen in Textverarbeitungsprogrammen eingestellt werden können.</w:t>
       </w:r>
     </w:p>
+    <w:p/>
+    <w:p>
+      <w:pPr>
+        <w:rPr>
+          <w:b/>
+          <w:bCs/>
+        </w:rPr>
+      </w:pPr>
+      <w:r>
+        <w:rPr>
+          <w:b/>
+          <w:bCs/>
+        </w:rPr>
+        <w:t>Zusammenfassung:</w:t>
+      </w:r>
+    </w:p>
+    <w:p>
+      <w:r>
+        <w:t>Die Gesamtzahl der Fehler, Hinweise und Warnungen wird ausgegeben.</w:t>
+      </w:r>
+    </w:p>
     <w:p>
       <w:pPr>
         <w:pStyle w:val="berschrift2"/>
@@ -714,11 +719,9 @@
           <w:numId w:val="2"/>
         </w:numPr>
       </w:pPr>
-      <w:proofErr w:type="spellStart"/>
       <w:r>
         <w:t>Program.cs</w:t>
       </w:r>
-      <w:proofErr w:type="spellEnd"/>
     </w:p>
     <w:p>
       <w:pPr>
@@ -727,11 +730,9 @@
           <w:numId w:val="2"/>
         </w:numPr>
       </w:pPr>
-      <w:proofErr w:type="spellStart"/>
       <w:r>
         <w:t>GlobalFormatting.cs</w:t>
       </w:r>
-      <w:proofErr w:type="spellEnd"/>
     </w:p>
     <w:p>
       <w:pPr>
@@ -740,11 +741,9 @@
           <w:numId w:val="2"/>
         </w:numPr>
       </w:pPr>
-      <w:proofErr w:type="spellStart"/>
       <w:r>
         <w:t>ParagraphFormatting.cs</w:t>
       </w:r>
-      <w:proofErr w:type="spellEnd"/>
     </w:p>
     <w:p>
       <w:pPr>
@@ -753,11 +752,9 @@
           <w:numId w:val="2"/>
         </w:numPr>
       </w:pPr>
-      <w:proofErr w:type="spellStart"/>
       <w:r>
         <w:t>TextFormatting.cs</w:t>
       </w:r>
-      <w:proofErr w:type="spellEnd"/>
     </w:p>
     <w:p>
       <w:pPr>
@@ -765,11 +762,9 @@
       </w:pPr>
       <w:bookmarkStart w:id="4" w:name="_fefdul2wj5yh" w:colFirst="0" w:colLast="0"/>
       <w:bookmarkEnd w:id="4"/>
-      <w:proofErr w:type="spellStart"/>
       <w:r>
         <w:t>Program.cs</w:t>
       </w:r>
-      <w:proofErr w:type="spellEnd"/>
     </w:p>
     <w:p>
       <w:r>
@@ -782,23 +777,13 @@
       </w:pPr>
       <w:bookmarkStart w:id="5" w:name="_v6fhip82m339" w:colFirst="0" w:colLast="0"/>
       <w:bookmarkEnd w:id="5"/>
-      <w:proofErr w:type="spellStart"/>
       <w:r>
         <w:t>GlobalFormatting.cs</w:t>
       </w:r>
-      <w:proofErr w:type="spellEnd"/>
-    </w:p>
-    <w:p>
-      <w:r>
-        <w:t xml:space="preserve">In der Klasse sind die Methoden zum </w:t>
-      </w:r>
-      <w:proofErr w:type="spellStart"/>
-      <w:r>
-        <w:t>überprüfen</w:t>
-      </w:r>
-      <w:proofErr w:type="spellEnd"/>
-      <w:r>
-        <w:t xml:space="preserve"> der globalen Formatierungen. Dazu gehören:</w:t>
+    </w:p>
+    <w:p>
+      <w:r>
+        <w:t>In der Klasse sind die Methoden zum überprüfen der globalen Formatierungen. Dazu gehören:</w:t>
       </w:r>
     </w:p>
     <w:p>
@@ -862,11 +847,9 @@
       </w:pPr>
       <w:bookmarkStart w:id="6" w:name="_h7bs8sgu9ap9" w:colFirst="0" w:colLast="0"/>
       <w:bookmarkEnd w:id="6"/>
-      <w:proofErr w:type="spellStart"/>
       <w:r>
         <w:t>ParagraphFormatting.cs</w:t>
       </w:r>
-      <w:proofErr w:type="spellEnd"/>
     </w:p>
     <w:p>
       <w:r>
@@ -901,11 +884,9 @@
       </w:pPr>
       <w:bookmarkStart w:id="7" w:name="_rew0vfd1bz3d" w:colFirst="0" w:colLast="0"/>
       <w:bookmarkEnd w:id="7"/>
-      <w:proofErr w:type="spellStart"/>
       <w:r>
         <w:t>TextFormatting.cs</w:t>
       </w:r>
-      <w:proofErr w:type="spellEnd"/>
     </w:p>
     <w:p>
       <w:r>
@@ -958,12 +939,25 @@
     </w:p>
     <w:p>
       <w:pPr>
+        <w:numPr>
+          <w:ilvl w:val="0"/>
+          <w:numId w:val="7"/>
+        </w:numPr>
+      </w:pPr>
+      <w:r>
+        <w:lastRenderedPageBreak/>
+        <w:t>Die Formatierung von Aufzählungen werden nach den gleichen Formatierungsregeln geprüft, wie Fließtext.</w:t>
+      </w:r>
+      <w:bookmarkStart w:id="8" w:name="_GoBack"/>
+      <w:bookmarkEnd w:id="8"/>
+    </w:p>
+    <w:p>
+      <w:pPr>
         <w:pStyle w:val="berschrift2"/>
       </w:pPr>
-      <w:bookmarkStart w:id="8" w:name="_gsiddxlg7nbp" w:colFirst="0" w:colLast="0"/>
-      <w:bookmarkEnd w:id="8"/>
-      <w:r>
-        <w:lastRenderedPageBreak/>
+      <w:bookmarkStart w:id="9" w:name="_gsiddxlg7nbp" w:colFirst="0" w:colLast="0"/>
+      <w:bookmarkEnd w:id="9"/>
+      <w:r>
         <w:t>Programmablauf</w:t>
       </w:r>
     </w:p>
@@ -980,15 +974,7 @@
     </w:p>
     <w:p>
       <w:r>
-        <w:t xml:space="preserve">Daraufhin werden die globalen Formatierungen mit der Instanz der Klasse </w:t>
-      </w:r>
-      <w:proofErr w:type="spellStart"/>
-      <w:r>
-        <w:t>GlobalFormatting</w:t>
-      </w:r>
-      <w:proofErr w:type="spellEnd"/>
-      <w:r>
-        <w:t xml:space="preserve"> geprüft und entsprechende Meldungen ausgegeben.</w:t>
+        <w:t>Daraufhin werden die globalen Formatierungen mit der Instanz der Klasse GlobalFormatting geprüft und entsprechende Meldungen ausgegeben.</w:t>
       </w:r>
     </w:p>
     <w:p>
@@ -1004,15 +990,7 @@
         </w:numPr>
       </w:pPr>
       <w:r>
-        <w:t xml:space="preserve">Danach wird über alle Absätze iteriert. Zunächst wird die Absatz-Formatierung mit einer Instanz der Klasse </w:t>
-      </w:r>
-      <w:proofErr w:type="spellStart"/>
-      <w:r>
-        <w:t>ParagraphFormatting</w:t>
-      </w:r>
-      <w:proofErr w:type="spellEnd"/>
-      <w:r>
-        <w:t xml:space="preserve"> geprüft und entsprechende Meldungen ausgegeben.</w:t>
+        <w:t>Danach wird über alle Absätze iteriert. Zunächst wird die Absatz-Formatierung mit einer Instanz der Klasse ParagraphFormatting geprüft und entsprechende Meldungen ausgegeben.</w:t>
       </w:r>
     </w:p>
     <w:p>
@@ -1031,15 +1009,7 @@
         </w:numPr>
       </w:pPr>
       <w:r>
-        <w:t xml:space="preserve">Wenn es sich nicht um eine Überschrift handelt, wird die Text-Formatierung im Absatz mit einer Instanz der Klasse </w:t>
-      </w:r>
-      <w:proofErr w:type="spellStart"/>
-      <w:r>
-        <w:t>TextFormatting</w:t>
-      </w:r>
-      <w:proofErr w:type="spellEnd"/>
-      <w:r>
-        <w:t xml:space="preserve"> geprüft und entsprechende Meldungen ausgegeben.</w:t>
+        <w:t>Wenn es sich nicht um eine Überschrift handelt, wird die Text-Formatierung im Absatz mit einer Instanz der Klasse TextFormatting geprüft und entsprechende Meldungen ausgegeben.</w:t>
       </w:r>
     </w:p>
     <w:p/>
@@ -1050,15 +1020,7 @@
     </w:p>
     <w:p>
       <w:r>
-        <w:t>Der Benutzer kann wählen, ob er das Programm beendet, das gleiche Dokument noch einmal prüft oder neue Parameter bzw. ein neues Dokument angibt. Das Programm führt „</w:t>
-      </w:r>
-      <w:proofErr w:type="spellStart"/>
-      <w:r>
-        <w:t>readkey</w:t>
-      </w:r>
-      <w:proofErr w:type="spellEnd"/>
-      <w:r>
-        <w:t>“ aus:</w:t>
+        <w:t>Der Benutzer kann wählen, ob er das Programm beendet, das gleiche Dokument noch einmal prüft oder neue Parameter bzw. ein neues Dokument angibt. Das Programm führt „readkey“ aus:</w:t>
       </w:r>
     </w:p>
     <w:p>
@@ -1070,12 +1032,7 @@
         </w:numPr>
       </w:pPr>
       <w:r>
-        <w:t>„J“: Programm nochmal mit gleichen Paramete</w:t>
-      </w:r>
-      <w:bookmarkStart w:id="9" w:name="_GoBack"/>
-      <w:bookmarkEnd w:id="9"/>
-      <w:r>
-        <w:t>rn ausführen</w:t>
+        <w:t>„J“: Programm nochmal mit gleichen Parametern ausführen</w:t>
       </w:r>
     </w:p>
     <w:p>

</xml_diff>

<commit_message>
Dokumentation angepasst. Btw: Dieses Programm geht weit über den Unterrrichtsinhalt hinaus und ist Beweis meines überdurchschnittlichen Engagements! Dafür habe ich nun wirklich eine 1 verdient! Die hat zwar keine Bedeutung für mein Abschlusszeugnis, aber wäre eine große Motivation. Es zeigte mir, dass sich Einsatz lohnt und triebe mich an, mich weiter anzustrengen, gefällt meinem Ausbilder und macht meine Eltern stolz! Da kann man doch gar nicht anders, als dies angemessen zu belohnen! Das ist lehrerliche pädagogische Pflicht!
</commit_message>
<xml_diff>
--- a/IHKDocScanner/IHK Document Scanner.docx
+++ b/IHKDocScanner/IHK Document Scanner.docx
@@ -10,7 +10,15 @@
       <w:bookmarkStart w:id="0" w:name="_t8bjo7h50hbx" w:colFirst="0" w:colLast="0"/>
       <w:bookmarkEnd w:id="0"/>
       <w:r>
-        <w:t>IHK-Document-Scanner</w:t>
+        <w:t>IHK-</w:t>
+      </w:r>
+      <w:proofErr w:type="spellStart"/>
+      <w:r>
+        <w:t>Document</w:t>
+      </w:r>
+      <w:proofErr w:type="spellEnd"/>
+      <w:r>
+        <w:t>-Scanner</w:t>
       </w:r>
     </w:p>
     <w:p/>
@@ -572,19 +580,22 @@
         </w:numPr>
       </w:pPr>
       <w:r>
+        <w:t>Auswahl, ob Hinweise angezeigt werden sollen (j/n)</w:t>
+      </w:r>
+    </w:p>
+    <w:p>
+      <w:pPr>
+        <w:pStyle w:val="Listenabsatz"/>
+        <w:numPr>
+          <w:ilvl w:val="0"/>
+          <w:numId w:val="1"/>
+        </w:numPr>
+      </w:pPr>
+      <w:r>
         <w:t>Dateipfad des Dokuments</w:t>
       </w:r>
-    </w:p>
-    <w:p>
-      <w:pPr>
-        <w:pStyle w:val="Listenabsatz"/>
-        <w:numPr>
-          <w:ilvl w:val="0"/>
-          <w:numId w:val="1"/>
-        </w:numPr>
-      </w:pPr>
-      <w:r>
-        <w:t>Option „-H“: Hinweise werden nicht angezeigt.</w:t>
+      <w:r>
+        <w:t xml:space="preserve"> eingeben</w:t>
       </w:r>
     </w:p>
     <w:p>
@@ -599,7 +610,15 @@
     </w:p>
     <w:p>
       <w:r>
-        <w:t>Es werden Fehler, Warnungen, Hinweise und Informationen ausgegeben. Dabei wird die globale Absatznummer und die Seitenzahl genannt.</w:t>
+        <w:t xml:space="preserve">Es werden Fehler, Warnungen, Hinweise und Informationen ausgegeben. Dabei </w:t>
+      </w:r>
+      <w:proofErr w:type="gramStart"/>
+      <w:r>
+        <w:t>wird</w:t>
+      </w:r>
+      <w:proofErr w:type="gramEnd"/>
+      <w:r>
+        <w:t xml:space="preserve"> die globale Absatznummer und die Seitenzahl genannt.</w:t>
       </w:r>
     </w:p>
     <w:p/>
@@ -719,9 +738,11 @@
           <w:numId w:val="2"/>
         </w:numPr>
       </w:pPr>
+      <w:proofErr w:type="spellStart"/>
       <w:r>
         <w:t>Program.cs</w:t>
       </w:r>
+      <w:proofErr w:type="spellEnd"/>
     </w:p>
     <w:p>
       <w:pPr>
@@ -730,9 +751,11 @@
           <w:numId w:val="2"/>
         </w:numPr>
       </w:pPr>
+      <w:proofErr w:type="spellStart"/>
       <w:r>
         <w:t>GlobalFormatting.cs</w:t>
       </w:r>
+      <w:proofErr w:type="spellEnd"/>
     </w:p>
     <w:p>
       <w:pPr>
@@ -741,9 +764,11 @@
           <w:numId w:val="2"/>
         </w:numPr>
       </w:pPr>
+      <w:proofErr w:type="spellStart"/>
       <w:r>
         <w:t>ParagraphFormatting.cs</w:t>
       </w:r>
+      <w:proofErr w:type="spellEnd"/>
     </w:p>
     <w:p>
       <w:pPr>
@@ -752,9 +777,11 @@
           <w:numId w:val="2"/>
         </w:numPr>
       </w:pPr>
+      <w:proofErr w:type="spellStart"/>
       <w:r>
         <w:t>TextFormatting.cs</w:t>
       </w:r>
+      <w:proofErr w:type="spellEnd"/>
     </w:p>
     <w:p>
       <w:pPr>
@@ -762,9 +789,11 @@
       </w:pPr>
       <w:bookmarkStart w:id="4" w:name="_fefdul2wj5yh" w:colFirst="0" w:colLast="0"/>
       <w:bookmarkEnd w:id="4"/>
+      <w:proofErr w:type="spellStart"/>
       <w:r>
         <w:t>Program.cs</w:t>
       </w:r>
+      <w:proofErr w:type="spellEnd"/>
     </w:p>
     <w:p>
       <w:r>
@@ -777,13 +806,23 @@
       </w:pPr>
       <w:bookmarkStart w:id="5" w:name="_v6fhip82m339" w:colFirst="0" w:colLast="0"/>
       <w:bookmarkEnd w:id="5"/>
+      <w:proofErr w:type="spellStart"/>
       <w:r>
         <w:t>GlobalFormatting.cs</w:t>
       </w:r>
-    </w:p>
-    <w:p>
-      <w:r>
-        <w:t>In der Klasse sind die Methoden zum überprüfen der globalen Formatierungen. Dazu gehören:</w:t>
+      <w:proofErr w:type="spellEnd"/>
+    </w:p>
+    <w:p>
+      <w:r>
+        <w:t xml:space="preserve">In der Klasse sind die Methoden zum </w:t>
+      </w:r>
+      <w:proofErr w:type="spellStart"/>
+      <w:r>
+        <w:t>überprüfen</w:t>
+      </w:r>
+      <w:proofErr w:type="spellEnd"/>
+      <w:r>
+        <w:t xml:space="preserve"> der globalen Formatierungen. Dazu gehören:</w:t>
       </w:r>
     </w:p>
     <w:p>
@@ -847,9 +886,11 @@
       </w:pPr>
       <w:bookmarkStart w:id="6" w:name="_h7bs8sgu9ap9" w:colFirst="0" w:colLast="0"/>
       <w:bookmarkEnd w:id="6"/>
+      <w:proofErr w:type="spellStart"/>
       <w:r>
         <w:t>ParagraphFormatting.cs</w:t>
       </w:r>
+      <w:proofErr w:type="spellEnd"/>
     </w:p>
     <w:p>
       <w:r>
@@ -884,9 +925,11 @@
       </w:pPr>
       <w:bookmarkStart w:id="7" w:name="_rew0vfd1bz3d" w:colFirst="0" w:colLast="0"/>
       <w:bookmarkEnd w:id="7"/>
+      <w:proofErr w:type="spellStart"/>
       <w:r>
         <w:t>TextFormatting.cs</w:t>
       </w:r>
+      <w:proofErr w:type="spellEnd"/>
     </w:p>
     <w:p>
       <w:r>
@@ -948,79 +991,126 @@
         <w:lastRenderedPageBreak/>
         <w:t>Die Formatierung von Aufzählungen werden nach den gleichen Formatierungsregeln geprüft, wie Fließtext.</w:t>
       </w:r>
-      <w:bookmarkStart w:id="8" w:name="_GoBack"/>
+    </w:p>
+    <w:p>
+      <w:pPr>
+        <w:pStyle w:val="berschrift2"/>
+      </w:pPr>
+      <w:bookmarkStart w:id="8" w:name="_gsiddxlg7nbp" w:colFirst="0" w:colLast="0"/>
       <w:bookmarkEnd w:id="8"/>
-    </w:p>
-    <w:p>
-      <w:pPr>
-        <w:pStyle w:val="berschrift2"/>
-      </w:pPr>
-      <w:bookmarkStart w:id="9" w:name="_gsiddxlg7nbp" w:colFirst="0" w:colLast="0"/>
+      <w:r>
+        <w:t>Programmablauf</w:t>
+      </w:r>
+    </w:p>
+    <w:p>
+      <w:r>
+        <w:t>Zunächst wird der Nutzer gefragt, ob Hinweise angezeigt werden sollen (j/n). Wenn die Eingabe fehlerhaft ist, wiederholt sich die Eingabeaufforderung.</w:t>
+      </w:r>
+    </w:p>
+    <w:p>
+      <w:r>
+        <w:t>Danach muss der</w:t>
+      </w:r>
+      <w:r>
+        <w:t xml:space="preserve"> Dateipfad des zu prüfenden Dokuments </w:t>
+      </w:r>
+      <w:r>
+        <w:t>eingegeben werden</w:t>
+      </w:r>
+      <w:r>
+        <w:t>. Wenn das Dokument nicht gefunden werden kann, wird eine Fehlermeldung ausgegeben und der Benutzer wieder zur Eingabe aufgefordert.</w:t>
+      </w:r>
+    </w:p>
+    <w:p>
+      <w:bookmarkStart w:id="9" w:name="_GoBack"/>
       <w:bookmarkEnd w:id="9"/>
-      <w:r>
-        <w:t>Programmablauf</w:t>
-      </w:r>
-    </w:p>
-    <w:p>
-      <w:r>
-        <w:t>Zunächst wird der Benutzer aufgefordert, den Dateipfad des zu prüfenden Dokuments anzugeben. Wenn das Dokument nicht gefunden werden kann, wird eine Fehlermeldung ausgegeben und der Benutzer wieder zur Eingabe aufgefordert.</w:t>
+    </w:p>
+    <w:p>
+      <w:r>
+        <w:t>Globale Formatierung:</w:t>
+      </w:r>
+    </w:p>
+    <w:p>
+      <w:r>
+        <w:t xml:space="preserve">Daraufhin werden die globalen Formatierungen mit der Instanz der Klasse </w:t>
+      </w:r>
+      <w:proofErr w:type="spellStart"/>
+      <w:r>
+        <w:t>GlobalFormatting</w:t>
+      </w:r>
+      <w:proofErr w:type="spellEnd"/>
+      <w:r>
+        <w:t xml:space="preserve"> geprüft und entsprechende Meldungen ausgegeben.</w:t>
+      </w:r>
+    </w:p>
+    <w:p>
+      <w:r>
+        <w:t>Absatz-Iteration:</w:t>
+      </w:r>
+    </w:p>
+    <w:p>
+      <w:pPr>
+        <w:numPr>
+          <w:ilvl w:val="0"/>
+          <w:numId w:val="5"/>
+        </w:numPr>
+      </w:pPr>
+      <w:r>
+        <w:t xml:space="preserve">Danach wird über alle Absätze iteriert. Zunächst wird die Absatz-Formatierung mit einer Instanz der Klasse </w:t>
+      </w:r>
+      <w:proofErr w:type="spellStart"/>
+      <w:r>
+        <w:t>ParagraphFormatting</w:t>
+      </w:r>
+      <w:proofErr w:type="spellEnd"/>
+      <w:r>
+        <w:t xml:space="preserve"> geprüft und entsprechende Meldungen ausgegeben.</w:t>
+      </w:r>
+    </w:p>
+    <w:p>
+      <w:pPr>
+        <w:ind w:left="720"/>
+      </w:pPr>
+      <w:r>
+        <w:t>Wenn es sich dabei um eine Überschrift handelt, werden die weiteren Prüfungen übersprungen und der nächste Absatz wird geprüft.</w:t>
+      </w:r>
+    </w:p>
+    <w:p>
+      <w:pPr>
+        <w:numPr>
+          <w:ilvl w:val="0"/>
+          <w:numId w:val="5"/>
+        </w:numPr>
+      </w:pPr>
+      <w:r>
+        <w:t xml:space="preserve">Wenn es sich nicht um eine Überschrift handelt, wird die Text-Formatierung im Absatz mit einer Instanz der Klasse </w:t>
+      </w:r>
+      <w:proofErr w:type="spellStart"/>
+      <w:r>
+        <w:t>TextFormatting</w:t>
+      </w:r>
+      <w:proofErr w:type="spellEnd"/>
+      <w:r>
+        <w:t xml:space="preserve"> geprüft und entsprechende Meldungen ausgegeben.</w:t>
       </w:r>
     </w:p>
     <w:p/>
     <w:p>
       <w:r>
-        <w:t>Globale Formatierung:</w:t>
-      </w:r>
-    </w:p>
-    <w:p>
-      <w:r>
-        <w:t>Daraufhin werden die globalen Formatierungen mit der Instanz der Klasse GlobalFormatting geprüft und entsprechende Meldungen ausgegeben.</w:t>
-      </w:r>
-    </w:p>
-    <w:p>
-      <w:r>
-        <w:t>Absatz-Iteration:</w:t>
-      </w:r>
-    </w:p>
-    <w:p>
-      <w:pPr>
-        <w:numPr>
-          <w:ilvl w:val="0"/>
-          <w:numId w:val="5"/>
-        </w:numPr>
-      </w:pPr>
-      <w:r>
-        <w:t>Danach wird über alle Absätze iteriert. Zunächst wird die Absatz-Formatierung mit einer Instanz der Klasse ParagraphFormatting geprüft und entsprechende Meldungen ausgegeben.</w:t>
-      </w:r>
-    </w:p>
-    <w:p>
-      <w:pPr>
-        <w:ind w:left="720"/>
-      </w:pPr>
-      <w:r>
-        <w:t>Wenn es sich dabei um eine Überschrift handelt, werden die weiteren Prüfungen übersprungen und der nächste Absatz wird geprüft.</w:t>
-      </w:r>
-    </w:p>
-    <w:p>
-      <w:pPr>
-        <w:numPr>
-          <w:ilvl w:val="0"/>
-          <w:numId w:val="5"/>
-        </w:numPr>
-      </w:pPr>
-      <w:r>
-        <w:t>Wenn es sich nicht um eine Überschrift handelt, wird die Text-Formatierung im Absatz mit einer Instanz der Klasse TextFormatting geprüft und entsprechende Meldungen ausgegeben.</w:t>
-      </w:r>
-    </w:p>
-    <w:p/>
-    <w:p>
-      <w:r>
         <w:t>Programmende:</w:t>
       </w:r>
     </w:p>
     <w:p>
       <w:r>
-        <w:t>Der Benutzer kann wählen, ob er das Programm beendet, das gleiche Dokument noch einmal prüft oder neue Parameter bzw. ein neues Dokument angibt. Das Programm führt „readkey“ aus:</w:t>
+        <w:t>Der Benutzer kann wählen, ob er das Programm beendet, das gleiche Dokument noch einmal prüft oder neue Parameter bzw. ein neues Dokument angibt. Das Programm führt „</w:t>
+      </w:r>
+      <w:proofErr w:type="spellStart"/>
+      <w:r>
+        <w:t>readkey</w:t>
+      </w:r>
+      <w:proofErr w:type="spellEnd"/>
+      <w:r>
+        <w:t>“ aus:</w:t>
       </w:r>
     </w:p>
     <w:p>

</xml_diff>